<commit_message>
Commit full project mod vbulletin
</commit_message>
<xml_diff>
--- a/help/Huong Dan.docx
+++ b/help/Huong Dan.docx
@@ -56,7 +56,7 @@
       </w:r>
       <w:proofErr w:type="spellEnd"/>
       <w:r>
-        <w:t xml:space="preserve"> folder </w:t>
+        <w:t xml:space="preserve"> ta </w:t>
       </w:r>
       <w:proofErr w:type="spellStart"/>
       <w:r>
@@ -66,13 +66,152 @@
       <w:r>
         <w:t xml:space="preserve"> </w:t>
       </w:r>
+      <w:proofErr w:type="gramStart"/>
+      <w:r>
+        <w:t xml:space="preserve">folder </w:t>
+      </w:r>
+      <w:r>
+        <w:t xml:space="preserve"> </w:t>
+      </w:r>
+      <w:r>
+        <w:rPr>
+          <w:b/>
+        </w:rPr>
+        <w:t>payment</w:t>
+      </w:r>
+      <w:proofErr w:type="gramEnd"/>
+      <w:r>
+        <w:rPr>
+          <w:b/>
+        </w:rPr>
+        <w:t>,</w:t>
+      </w:r>
+      <w:r>
+        <w:t xml:space="preserve"> </w:t>
+      </w:r>
+      <w:proofErr w:type="spellStart"/>
+      <w:r>
+        <w:t>chưa</w:t>
+      </w:r>
+      <w:proofErr w:type="spellEnd"/>
+      <w:r>
+        <w:t xml:space="preserve"> </w:t>
+      </w:r>
       <w:proofErr w:type="spellStart"/>
       <w:r>
         <w:t>các</w:t>
       </w:r>
       <w:proofErr w:type="spellEnd"/>
       <w:r>
-        <w:t xml:space="preserve"> file </w:t>
+        <w:t xml:space="preserve"> file, upload folder </w:t>
+      </w:r>
+      <w:r>
+        <w:rPr>
+          <w:b/>
+        </w:rPr>
+        <w:t xml:space="preserve">payment </w:t>
+      </w:r>
+      <w:proofErr w:type="spellStart"/>
+      <w:r>
+        <w:t>vào</w:t>
+      </w:r>
+      <w:proofErr w:type="spellEnd"/>
+      <w:r>
+        <w:t xml:space="preserve"> </w:t>
+      </w:r>
+      <w:proofErr w:type="spellStart"/>
+      <w:r>
+        <w:t>thư</w:t>
+      </w:r>
+      <w:proofErr w:type="spellEnd"/>
+      <w:r>
+        <w:t xml:space="preserve"> </w:t>
+      </w:r>
+      <w:proofErr w:type="spellStart"/>
+      <w:r>
+        <w:t>mục</w:t>
+      </w:r>
+      <w:proofErr w:type="spellEnd"/>
+      <w:r>
+        <w:t xml:space="preserve"> </w:t>
+      </w:r>
+      <w:proofErr w:type="spellStart"/>
+      <w:r>
+        <w:t>gốc</w:t>
+      </w:r>
+      <w:proofErr w:type="spellEnd"/>
+      <w:r>
+        <w:t xml:space="preserve"> </w:t>
+      </w:r>
+      <w:proofErr w:type="spellStart"/>
+      <w:r>
+        <w:t>của</w:t>
+      </w:r>
+      <w:proofErr w:type="spellEnd"/>
+      <w:r>
+        <w:t xml:space="preserve"> website, copy file </w:t>
+      </w:r>
+      <w:proofErr w:type="spellStart"/>
+      <w:r>
+        <w:rPr>
+          <w:b/>
+        </w:rPr>
+        <w:t>checkout.php</w:t>
+      </w:r>
+      <w:proofErr w:type="spellEnd"/>
+      <w:r>
+        <w:rPr>
+          <w:b/>
+        </w:rPr>
+        <w:t xml:space="preserve"> </w:t>
+      </w:r>
+      <w:proofErr w:type="spellStart"/>
+      <w:r>
+        <w:t>ra</w:t>
+      </w:r>
+      <w:proofErr w:type="spellEnd"/>
+      <w:r>
+        <w:t xml:space="preserve"> </w:t>
+      </w:r>
+      <w:proofErr w:type="spellStart"/>
+      <w:r>
+        <w:t>ngoài</w:t>
+      </w:r>
+      <w:proofErr w:type="spellEnd"/>
+      <w:r>
+        <w:t xml:space="preserve"> </w:t>
+      </w:r>
+      <w:proofErr w:type="spellStart"/>
+      <w:r>
+        <w:t>thư</w:t>
+      </w:r>
+      <w:proofErr w:type="spellEnd"/>
+      <w:r>
+        <w:t xml:space="preserve"> </w:t>
+      </w:r>
+      <w:proofErr w:type="spellStart"/>
+      <w:r>
+        <w:t>mục</w:t>
+      </w:r>
+      <w:proofErr w:type="spellEnd"/>
+      <w:r>
+        <w:t xml:space="preserve"> </w:t>
+      </w:r>
+      <w:proofErr w:type="spellStart"/>
+      <w:r>
+        <w:t>gốc</w:t>
+      </w:r>
+      <w:proofErr w:type="spellEnd"/>
+      <w:r>
+        <w:t xml:space="preserve"> </w:t>
+      </w:r>
+      <w:proofErr w:type="spellStart"/>
+      <w:r>
+        <w:t>của</w:t>
+      </w:r>
+      <w:proofErr w:type="spellEnd"/>
+      <w:r>
+        <w:t xml:space="preserve"> website</w:t>
       </w:r>
     </w:p>
     <w:p>
@@ -128,6 +267,60 @@
     </w:p>
     <w:p/>
     <w:p>
+      <w:r>
+        <w:rPr>
+          <w:noProof/>
+        </w:rPr>
+        <w:drawing>
+          <wp:inline distT="0" distB="0" distL="0" distR="0">
+            <wp:extent cx="4934639" cy="4439270"/>
+            <wp:effectExtent l="0" t="0" r="0" b="0"/>
+            <wp:docPr id="10" name="Picture 10"/>
+            <wp:cNvGraphicFramePr>
+              <a:graphicFrameLocks xmlns:a="http://schemas.openxmlformats.org/drawingml/2006/main" noChangeAspect="1"/>
+            </wp:cNvGraphicFramePr>
+            <a:graphic xmlns:a="http://schemas.openxmlformats.org/drawingml/2006/main">
+              <a:graphicData uri="http://schemas.openxmlformats.org/drawingml/2006/picture">
+                <pic:pic xmlns:pic="http://schemas.openxmlformats.org/drawingml/2006/picture">
+                  <pic:nvPicPr>
+                    <pic:cNvPr id="10" name="buoc 2.PNG"/>
+                    <pic:cNvPicPr/>
+                  </pic:nvPicPr>
+                  <pic:blipFill>
+                    <a:blip r:embed="rId6">
+                      <a:extLst>
+                        <a:ext uri="{28A0092B-C50C-407E-A947-70E740481C1C}">
+                          <a14:useLocalDpi xmlns:a14="http://schemas.microsoft.com/office/drawing/2010/main" val="0"/>
+                        </a:ext>
+                      </a:extLst>
+                    </a:blip>
+                    <a:stretch>
+                      <a:fillRect/>
+                    </a:stretch>
+                  </pic:blipFill>
+                  <pic:spPr>
+                    <a:xfrm>
+                      <a:off x="0" y="0"/>
+                      <a:ext cx="4934639" cy="4439270"/>
+                    </a:xfrm>
+                    <a:prstGeom prst="rect">
+                      <a:avLst/>
+                    </a:prstGeom>
+                  </pic:spPr>
+                </pic:pic>
+              </a:graphicData>
+            </a:graphic>
+          </wp:inline>
+        </w:drawing>
+      </w:r>
+    </w:p>
+    <w:p/>
+    <w:p/>
+    <w:p/>
+    <w:p/>
+    <w:p/>
+    <w:p/>
+    <w:p>
       <w:pPr>
         <w:pStyle w:val="ListParagraph"/>
         <w:numPr>
@@ -137,6 +330,7 @@
       </w:pPr>
       <w:proofErr w:type="spellStart"/>
       <w:r>
+        <w:lastRenderedPageBreak/>
         <w:t>Bước</w:t>
       </w:r>
       <w:proofErr w:type="spellEnd"/>
@@ -191,7 +385,7 @@
                     <pic:cNvPicPr/>
                   </pic:nvPicPr>
                   <pic:blipFill>
-                    <a:blip r:embed="rId6">
+                    <a:blip r:embed="rId7">
                       <a:extLst>
                         <a:ext uri="{28A0092B-C50C-407E-A947-70E740481C1C}">
                           <a14:useLocalDpi xmlns:a14="http://schemas.microsoft.com/office/drawing/2010/main" val="0"/>
@@ -221,7 +415,6 @@
         <w:br/>
       </w:r>
       <w:r>
-        <w:lastRenderedPageBreak/>
         <w:br/>
       </w:r>
       <w:r>
@@ -244,7 +437,7 @@
                     <pic:cNvPicPr/>
                   </pic:nvPicPr>
                   <pic:blipFill>
-                    <a:blip r:embed="rId7">
+                    <a:blip r:embed="rId8">
                       <a:extLst>
                         <a:ext uri="{28A0092B-C50C-407E-A947-70E740481C1C}">
                           <a14:useLocalDpi xmlns:a14="http://schemas.microsoft.com/office/drawing/2010/main" val="0"/>
@@ -374,13 +567,7 @@
         <w:rPr>
           <w:b/>
         </w:rPr>
-        <w:t xml:space="preserve"> </w:t>
-      </w:r>
-      <w:r>
-        <w:rPr>
-          <w:b/>
-        </w:rPr>
-        <w:t>product-game_bank_update.xml</w:t>
+        <w:t xml:space="preserve"> product-game_bank_update.xml</w:t>
       </w:r>
       <w:r>
         <w:t xml:space="preserve">“  </w:t>
@@ -539,12 +726,16 @@
         <w:t xml:space="preserve">setting </w:t>
       </w:r>
     </w:p>
-    <w:p/>
     <w:p>
+      <w:bookmarkStart w:id="0" w:name="_GoBack"/>
+      <w:bookmarkEnd w:id="0"/>
+    </w:p>
+    <w:p>
       <w:r>
         <w:rPr>
           <w:noProof/>
         </w:rPr>
+        <w:lastRenderedPageBreak/>
         <w:drawing>
           <wp:inline distT="0" distB="0" distL="0" distR="0">
             <wp:extent cx="5943600" cy="3129280"/>
@@ -561,7 +752,7 @@
                     <pic:cNvPicPr/>
                   </pic:nvPicPr>
                   <pic:blipFill>
-                    <a:blip r:embed="rId8">
+                    <a:blip r:embed="rId9">
                       <a:extLst>
                         <a:ext uri="{28A0092B-C50C-407E-A947-70E740481C1C}">
                           <a14:useLocalDpi xmlns:a14="http://schemas.microsoft.com/office/drawing/2010/main" val="0"/>
@@ -777,6 +968,7 @@
         <w:rPr>
           <w:noProof/>
         </w:rPr>
+        <w:lastRenderedPageBreak/>
         <w:drawing>
           <wp:inline distT="0" distB="0" distL="0" distR="0">
             <wp:extent cx="5734850" cy="5068007"/>
@@ -793,7 +985,7 @@
                     <pic:cNvPicPr/>
                   </pic:nvPicPr>
                   <pic:blipFill>
-                    <a:blip r:embed="rId9">
+                    <a:blip r:embed="rId10">
                       <a:extLst>
                         <a:ext uri="{28A0092B-C50C-407E-A947-70E740481C1C}">
                           <a14:useLocalDpi xmlns:a14="http://schemas.microsoft.com/office/drawing/2010/main" val="0"/>
@@ -1047,6 +1239,122 @@
         <w:rPr>
           <w:b/>
         </w:rPr>
+        <w:t xml:space="preserve">, </w:t>
+      </w:r>
+      <w:proofErr w:type="spellStart"/>
+      <w:r>
+        <w:t>Nếu</w:t>
+      </w:r>
+      <w:proofErr w:type="spellEnd"/>
+      <w:r>
+        <w:t xml:space="preserve"> </w:t>
+      </w:r>
+      <w:proofErr w:type="spellStart"/>
+      <w:r>
+        <w:t>có</w:t>
+      </w:r>
+      <w:proofErr w:type="spellEnd"/>
+      <w:r>
+        <w:t xml:space="preserve"> </w:t>
+      </w:r>
+      <w:proofErr w:type="spellStart"/>
+      <w:r>
+        <w:t>sẵn</w:t>
+      </w:r>
+      <w:proofErr w:type="spellEnd"/>
+      <w:r>
+        <w:t xml:space="preserve"> 1 </w:t>
+      </w:r>
+      <w:proofErr w:type="spellStart"/>
+      <w:r>
+        <w:t>cột</w:t>
+      </w:r>
+      <w:proofErr w:type="spellEnd"/>
+      <w:r>
+        <w:t xml:space="preserve"> </w:t>
+      </w:r>
+      <w:proofErr w:type="spellStart"/>
+      <w:r>
+        <w:t>khác</w:t>
+      </w:r>
+      <w:proofErr w:type="spellEnd"/>
+      <w:r>
+        <w:t xml:space="preserve"> </w:t>
+      </w:r>
+      <w:proofErr w:type="spellStart"/>
+      <w:r>
+        <w:t>có</w:t>
+      </w:r>
+      <w:proofErr w:type="spellEnd"/>
+      <w:r>
+        <w:t xml:space="preserve"> </w:t>
+      </w:r>
+      <w:proofErr w:type="spellStart"/>
+      <w:r>
+        <w:t>thể</w:t>
+      </w:r>
+      <w:proofErr w:type="spellEnd"/>
+      <w:r>
+        <w:t xml:space="preserve"> </w:t>
+      </w:r>
+      <w:proofErr w:type="spellStart"/>
+      <w:r>
+        <w:t>sửa</w:t>
+      </w:r>
+      <w:proofErr w:type="spellEnd"/>
+      <w:r>
+        <w:t xml:space="preserve"> </w:t>
+      </w:r>
+      <w:proofErr w:type="spellStart"/>
+      <w:r>
+        <w:t>chữ</w:t>
+      </w:r>
+      <w:proofErr w:type="spellEnd"/>
+      <w:r>
+        <w:t xml:space="preserve"> </w:t>
+      </w:r>
+      <w:r>
+        <w:rPr>
+          <w:b/>
+        </w:rPr>
+        <w:t>payment</w:t>
+      </w:r>
+      <w:r>
+        <w:t xml:space="preserve"> </w:t>
+      </w:r>
+      <w:proofErr w:type="spellStart"/>
+      <w:r>
+        <w:t>thành</w:t>
+      </w:r>
+      <w:proofErr w:type="spellEnd"/>
+      <w:r>
+        <w:t xml:space="preserve"> </w:t>
+      </w:r>
+      <w:proofErr w:type="spellStart"/>
+      <w:r>
+        <w:t>tên</w:t>
+      </w:r>
+      <w:proofErr w:type="spellEnd"/>
+      <w:r>
+        <w:t xml:space="preserve"> </w:t>
+      </w:r>
+      <w:proofErr w:type="spellStart"/>
+      <w:r>
+        <w:t>cột</w:t>
+      </w:r>
+      <w:proofErr w:type="spellEnd"/>
+      <w:r>
+        <w:t xml:space="preserve"> </w:t>
+      </w:r>
+      <w:proofErr w:type="spellStart"/>
+      <w:r>
+        <w:t>đó</w:t>
+      </w:r>
+      <w:proofErr w:type="spellEnd"/>
+      <w:r>
+        <w:rPr>
+          <w:b/>
+        </w:rPr>
         <w:br/>
       </w:r>
       <w:r>
@@ -1138,7 +1446,7 @@
                     <pic:cNvPicPr/>
                   </pic:nvPicPr>
                   <pic:blipFill>
-                    <a:blip r:embed="rId10">
+                    <a:blip r:embed="rId11">
                       <a:extLst>
                         <a:ext uri="{28A0092B-C50C-407E-A947-70E740481C1C}">
                           <a14:useLocalDpi xmlns:a14="http://schemas.microsoft.com/office/drawing/2010/main" val="0"/>
@@ -1205,15 +1513,55 @@
       </w:r>
       <w:proofErr w:type="spellEnd"/>
       <w:r>
-        <w:t xml:space="preserve"> </w:t>
-      </w:r>
-      <w:proofErr w:type="spellStart"/>
-      <w:r>
+        <w:rPr>
+          <w:b/>
+        </w:rPr>
+        <w:t xml:space="preserve"> menu </w:t>
+      </w:r>
+      <w:proofErr w:type="spellStart"/>
+      <w:r>
+        <w:rPr>
+          <w:b/>
+        </w:rPr>
         <w:t>lên</w:t>
       </w:r>
       <w:proofErr w:type="spellEnd"/>
       <w:r>
-        <w:t xml:space="preserve"> menu </w:t>
+        <w:rPr>
+          <w:b/>
+        </w:rPr>
+        <w:t xml:space="preserve"> </w:t>
+      </w:r>
+      <w:proofErr w:type="spellStart"/>
+      <w:r>
+        <w:rPr>
+          <w:b/>
+        </w:rPr>
+        <w:t>mục</w:t>
+      </w:r>
+      <w:proofErr w:type="spellEnd"/>
+      <w:r>
+        <w:rPr>
+          <w:b/>
+        </w:rPr>
+        <w:t xml:space="preserve"> </w:t>
+      </w:r>
+      <w:proofErr w:type="spellStart"/>
+      <w:r>
+        <w:rPr>
+          <w:b/>
+        </w:rPr>
+        <w:t>webcome</w:t>
+      </w:r>
+      <w:proofErr w:type="spellEnd"/>
+      <w:r>
+        <w:rPr>
+          <w:b/>
+        </w:rPr>
+        <w:t xml:space="preserve"> user</w:t>
+      </w:r>
+      <w:r>
+        <w:t xml:space="preserve">  </w:t>
       </w:r>
       <w:proofErr w:type="spellStart"/>
       <w:r>
@@ -1280,6 +1628,58 @@
         <w:t>dưới</w:t>
       </w:r>
       <w:proofErr w:type="spellEnd"/>
+    </w:p>
+    <w:p>
+      <w:pPr>
+        <w:pStyle w:val="ListParagraph"/>
+        <w:ind w:left="426"/>
+      </w:pPr>
+      <w:r>
+        <w:rPr>
+          <w:noProof/>
+        </w:rPr>
+        <w:drawing>
+          <wp:inline distT="0" distB="0" distL="0" distR="0">
+            <wp:extent cx="5630061" cy="895475"/>
+            <wp:effectExtent l="0" t="0" r="8890" b="0"/>
+            <wp:docPr id="3" name="Picture 3"/>
+            <wp:cNvGraphicFramePr>
+              <a:graphicFrameLocks xmlns:a="http://schemas.openxmlformats.org/drawingml/2006/main" noChangeAspect="1"/>
+            </wp:cNvGraphicFramePr>
+            <a:graphic xmlns:a="http://schemas.openxmlformats.org/drawingml/2006/main">
+              <a:graphicData uri="http://schemas.openxmlformats.org/drawingml/2006/picture">
+                <pic:pic xmlns:pic="http://schemas.openxmlformats.org/drawingml/2006/picture">
+                  <pic:nvPicPr>
+                    <pic:cNvPr id="3" name="Capture.PNG"/>
+                    <pic:cNvPicPr/>
+                  </pic:nvPicPr>
+                  <pic:blipFill>
+                    <a:blip r:embed="rId12">
+                      <a:extLst>
+                        <a:ext uri="{28A0092B-C50C-407E-A947-70E740481C1C}">
+                          <a14:useLocalDpi xmlns:a14="http://schemas.microsoft.com/office/drawing/2010/main" val="0"/>
+                        </a:ext>
+                      </a:extLst>
+                    </a:blip>
+                    <a:stretch>
+                      <a:fillRect/>
+                    </a:stretch>
+                  </pic:blipFill>
+                  <pic:spPr>
+                    <a:xfrm>
+                      <a:off x="0" y="0"/>
+                      <a:ext cx="5630061" cy="895475"/>
+                    </a:xfrm>
+                    <a:prstGeom prst="rect">
+                      <a:avLst/>
+                    </a:prstGeom>
+                  </pic:spPr>
+                </pic:pic>
+              </a:graphicData>
+            </a:graphic>
+          </wp:inline>
+        </w:drawing>
+      </w:r>
     </w:p>
     <w:p>
       <w:pPr>
@@ -1327,7 +1727,7 @@
                     <pic:cNvPicPr/>
                   </pic:nvPicPr>
                   <pic:blipFill rotWithShape="1">
-                    <a:blip r:embed="rId11"/>
+                    <a:blip r:embed="rId13"/>
                     <a:srcRect l="230" r="-230" b="33001"/>
                     <a:stretch/>
                   </pic:blipFill>
@@ -1360,36 +1760,6 @@
         <w:pStyle w:val="ListParagraph"/>
         <w:ind w:left="426"/>
       </w:pPr>
-    </w:p>
-    <w:p>
-      <w:pPr>
-        <w:pStyle w:val="ListParagraph"/>
-        <w:ind w:left="426"/>
-      </w:pPr>
-    </w:p>
-    <w:p>
-      <w:pPr>
-        <w:pStyle w:val="ListParagraph"/>
-        <w:ind w:left="426"/>
-      </w:pPr>
-    </w:p>
-    <w:p>
-      <w:pPr>
-        <w:pStyle w:val="ListParagraph"/>
-        <w:ind w:left="426"/>
-      </w:pPr>
-    </w:p>
-    <w:p>
-      <w:pPr>
-        <w:pStyle w:val="ListParagraph"/>
-        <w:ind w:left="426"/>
-      </w:pPr>
-    </w:p>
-    <w:p>
-      <w:pPr>
-        <w:pStyle w:val="ListParagraph"/>
-        <w:ind w:left="426"/>
-      </w:pPr>
       <w:proofErr w:type="spellStart"/>
       <w:r>
         <w:lastRenderedPageBreak/>
@@ -1410,8 +1780,6 @@
       <w:r>
         <w:br/>
       </w:r>
-      <w:bookmarkStart w:id="0" w:name="_GoBack"/>
-      <w:bookmarkEnd w:id="0"/>
     </w:p>
     <w:p>
       <w:pPr>
@@ -1591,7 +1959,7 @@
                     <pic:cNvPicPr/>
                   </pic:nvPicPr>
                   <pic:blipFill>
-                    <a:blip r:embed="rId12">
+                    <a:blip r:embed="rId14">
                       <a:extLst>
                         <a:ext uri="{28A0092B-C50C-407E-A947-70E740481C1C}">
                           <a14:useLocalDpi xmlns:a14="http://schemas.microsoft.com/office/drawing/2010/main" val="0"/>
@@ -1617,6 +1985,113 @@
           </wp:inline>
         </w:drawing>
       </w:r>
+    </w:p>
+    <w:p>
+      <w:pPr>
+        <w:pStyle w:val="ListParagraph"/>
+        <w:ind w:left="426"/>
+      </w:pPr>
+    </w:p>
+    <w:p>
+      <w:pPr>
+        <w:pStyle w:val="ListParagraph"/>
+        <w:ind w:left="426"/>
+      </w:pPr>
+    </w:p>
+    <w:p>
+      <w:pPr>
+        <w:pStyle w:val="ListParagraph"/>
+        <w:ind w:left="426"/>
+      </w:pPr>
+      <w:proofErr w:type="spellStart"/>
+      <w:r>
+        <w:t>Bước</w:t>
+      </w:r>
+      <w:proofErr w:type="spellEnd"/>
+      <w:r>
+        <w:t xml:space="preserve"> </w:t>
+      </w:r>
+      <w:proofErr w:type="spellStart"/>
+      <w:r>
+        <w:t>cuối</w:t>
+      </w:r>
+      <w:proofErr w:type="spellEnd"/>
+      <w:r>
+        <w:t xml:space="preserve">: Copy pate file </w:t>
+      </w:r>
+      <w:proofErr w:type="spellStart"/>
+      <w:r>
+        <w:rPr>
+          <w:b/>
+        </w:rPr>
+        <w:t>checkout.php</w:t>
+      </w:r>
+      <w:proofErr w:type="spellEnd"/>
+      <w:r>
+        <w:rPr>
+          <w:b/>
+        </w:rPr>
+        <w:t xml:space="preserve"> </w:t>
+      </w:r>
+      <w:proofErr w:type="spellStart"/>
+      <w:r>
+        <w:t>ra</w:t>
+      </w:r>
+      <w:proofErr w:type="spellEnd"/>
+      <w:r>
+        <w:t xml:space="preserve"> </w:t>
+      </w:r>
+      <w:proofErr w:type="spellStart"/>
+      <w:r>
+        <w:t>ngoài</w:t>
+      </w:r>
+      <w:proofErr w:type="spellEnd"/>
+      <w:r>
+        <w:t xml:space="preserve"> </w:t>
+      </w:r>
+      <w:proofErr w:type="spellStart"/>
+      <w:proofErr w:type="gramStart"/>
+      <w:r>
+        <w:t>thư</w:t>
+      </w:r>
+      <w:proofErr w:type="spellEnd"/>
+      <w:proofErr w:type="gramEnd"/>
+      <w:r>
+        <w:t xml:space="preserve"> </w:t>
+      </w:r>
+      <w:proofErr w:type="spellStart"/>
+      <w:r>
+        <w:t>mục</w:t>
+      </w:r>
+      <w:proofErr w:type="spellEnd"/>
+      <w:r>
+        <w:t xml:space="preserve"> </w:t>
+      </w:r>
+      <w:proofErr w:type="spellStart"/>
+      <w:r>
+        <w:t>gốc</w:t>
+      </w:r>
+      <w:proofErr w:type="spellEnd"/>
+      <w:r>
+        <w:t xml:space="preserve"> </w:t>
+      </w:r>
+      <w:proofErr w:type="spellStart"/>
+      <w:r>
+        <w:t>của</w:t>
+      </w:r>
+      <w:proofErr w:type="spellEnd"/>
+      <w:r>
+        <w:t xml:space="preserve"> website</w:t>
+      </w:r>
+      <w:r>
+        <w:t xml:space="preserve"> </w:t>
+      </w:r>
+    </w:p>
+    <w:p>
+      <w:pPr>
+        <w:pStyle w:val="ListParagraph"/>
+        <w:ind w:left="426"/>
+      </w:pPr>
     </w:p>
     <w:p>
       <w:pPr>

</xml_diff>